<commit_message>
commit all edited files
</commit_message>
<xml_diff>
--- a/LB1.docx
+++ b/LB1.docx
@@ -1697,9 +1697,10 @@
       <w:r>
         <w:rPr>
           <w:rFonts w:ascii="Times New Roman" w:eastAsia="Times New Roman" w:hAnsi="Times New Roman" w:cs="Times New Roman"/>
-          <w:sz w:val="24"/>
-          <w:szCs w:val="24"/>
-          <w:lang w:val="en-US"/>
+          <w:noProof/>
+          <w:sz w:val="24"/>
+          <w:szCs w:val="24"/>
+          <w:lang w:val="ru-RU"/>
         </w:rPr>
         <w:drawing>
           <wp:inline distT="0" distB="0" distL="0" distR="0" wp14:anchorId="1A25BD2D" wp14:editId="44EBEE14">
@@ -1887,6 +1888,7 @@
       <w:r>
         <w:rPr>
           <w:rFonts w:ascii="Times New Roman" w:eastAsia="Times New Roman" w:hAnsi="Times New Roman" w:cs="Times New Roman"/>
+          <w:noProof/>
           <w:sz w:val="24"/>
           <w:szCs w:val="24"/>
           <w:u w:val="single"/>
@@ -2189,6 +2191,7 @@
       <w:r>
         <w:rPr>
           <w:rFonts w:ascii="Times New Roman" w:eastAsia="Times New Roman" w:hAnsi="Times New Roman" w:cs="Times New Roman"/>
+          <w:noProof/>
           <w:sz w:val="24"/>
           <w:szCs w:val="24"/>
           <w:u w:val="single"/>
@@ -2318,6 +2321,7 @@
       <w:r>
         <w:rPr>
           <w:rFonts w:ascii="Times New Roman" w:eastAsia="Times New Roman" w:hAnsi="Times New Roman" w:cs="Times New Roman"/>
+          <w:noProof/>
           <w:sz w:val="24"/>
           <w:szCs w:val="24"/>
           <w:u w:val="single"/>
@@ -2437,6 +2441,7 @@
       <w:r>
         <w:rPr>
           <w:rFonts w:ascii="Times New Roman" w:eastAsia="Times New Roman" w:hAnsi="Times New Roman" w:cs="Times New Roman"/>
+          <w:noProof/>
           <w:sz w:val="24"/>
           <w:szCs w:val="24"/>
           <w:lang w:val="ru-RU"/>
@@ -2587,6 +2592,7 @@
       <w:r>
         <w:rPr>
           <w:rFonts w:ascii="Times New Roman" w:eastAsia="Times New Roman" w:hAnsi="Times New Roman" w:cs="Times New Roman"/>
+          <w:noProof/>
           <w:sz w:val="24"/>
           <w:szCs w:val="24"/>
           <w:lang w:val="ru-RU"/>
@@ -2771,14 +2777,16 @@
       </w:pPr>
       <w:r>
         <w:rPr>
-          <w:noProof/>
+          <w:rFonts w:ascii="Times New Roman" w:eastAsia="Times New Roman" w:hAnsi="Times New Roman" w:cs="Times New Roman"/>
+          <w:sz w:val="24"/>
+          <w:szCs w:val="24"/>
           <w:lang w:val="ru-RU"/>
         </w:rPr>
         <w:drawing>
-          <wp:inline distT="0" distB="0" distL="0" distR="0" wp14:anchorId="3AC9DBE9" wp14:editId="45F828C5">
-            <wp:extent cx="5630407" cy="2217420"/>
-            <wp:effectExtent l="0" t="0" r="8890" b="0"/>
-            <wp:docPr id="24" name="Рисунок 24"/>
+          <wp:inline distT="0" distB="0" distL="0" distR="0" wp14:anchorId="595A1CBF" wp14:editId="1DDB651C">
+            <wp:extent cx="4427220" cy="2232088"/>
+            <wp:effectExtent l="0" t="0" r="0" b="0"/>
+            <wp:docPr id="10" name="Рисунок 10"/>
             <wp:cNvGraphicFramePr>
               <a:graphicFrameLocks xmlns:a="http://schemas.openxmlformats.org/drawingml/2006/main" noChangeAspect="1"/>
             </wp:cNvGraphicFramePr>
@@ -2786,7 +2794,7 @@
               <a:graphicData uri="http://schemas.openxmlformats.org/drawingml/2006/picture">
                 <pic:pic xmlns:pic="http://schemas.openxmlformats.org/drawingml/2006/picture">
                   <pic:nvPicPr>
-                    <pic:cNvPr id="1" name=""/>
+                    <pic:cNvPr id="0" name=""/>
                     <pic:cNvPicPr/>
                   </pic:nvPicPr>
                   <pic:blipFill>
@@ -2798,7 +2806,7 @@
                   <pic:spPr>
                     <a:xfrm>
                       <a:off x="0" y="0"/>
-                      <a:ext cx="5698747" cy="2244334"/>
+                      <a:ext cx="4426361" cy="2231655"/>
                     </a:xfrm>
                     <a:prstGeom prst="rect">
                       <a:avLst/>
@@ -2837,9 +2845,10 @@
       <w:r>
         <w:rPr>
           <w:rFonts w:ascii="Times New Roman" w:eastAsia="Times New Roman" w:hAnsi="Times New Roman" w:cs="Times New Roman"/>
-          <w:sz w:val="24"/>
-          <w:szCs w:val="24"/>
-          <w:lang w:val="en-US"/>
+          <w:noProof/>
+          <w:sz w:val="24"/>
+          <w:szCs w:val="24"/>
+          <w:lang w:val="ru-RU"/>
         </w:rPr>
         <w:lastRenderedPageBreak/>
         <w:drawing>
@@ -2878,42 +2887,168 @@
           </wp:inline>
         </w:drawing>
       </w:r>
+    </w:p>
+    <w:p>
+      <w:pPr>
+        <w:spacing w:line="240" w:lineRule="auto"/>
+        <w:ind w:right="147"/>
+        <w:rPr>
+          <w:rFonts w:ascii="Times New Roman" w:eastAsia="Times New Roman" w:hAnsi="Times New Roman" w:cs="Times New Roman"/>
+          <w:sz w:val="24"/>
+          <w:szCs w:val="24"/>
+          <w:lang w:val="en-US"/>
+        </w:rPr>
+      </w:pPr>
+    </w:p>
+    <w:p>
+      <w:pPr>
+        <w:spacing w:line="240" w:lineRule="auto"/>
+        <w:ind w:right="147"/>
+        <w:rPr>
+          <w:rFonts w:ascii="Times New Roman" w:eastAsia="Times New Roman" w:hAnsi="Times New Roman" w:cs="Times New Roman"/>
+          <w:sz w:val="24"/>
+          <w:szCs w:val="24"/>
+          <w:lang w:val="en-US"/>
+        </w:rPr>
+      </w:pPr>
+    </w:p>
+    <w:p>
+      <w:pPr>
+        <w:spacing w:line="240" w:lineRule="auto"/>
+        <w:ind w:right="147"/>
+        <w:rPr>
+          <w:rFonts w:ascii="Times New Roman" w:eastAsia="Times New Roman" w:hAnsi="Times New Roman" w:cs="Times New Roman"/>
+          <w:sz w:val="24"/>
+          <w:szCs w:val="24"/>
+          <w:lang w:val="en-US"/>
+        </w:rPr>
+      </w:pPr>
+    </w:p>
+    <w:p>
+      <w:pPr>
+        <w:spacing w:line="240" w:lineRule="auto"/>
+        <w:ind w:right="147"/>
+        <w:rPr>
+          <w:rFonts w:ascii="Times New Roman" w:eastAsia="Times New Roman" w:hAnsi="Times New Roman" w:cs="Times New Roman"/>
+          <w:sz w:val="24"/>
+          <w:szCs w:val="24"/>
+          <w:lang w:val="ru-RU"/>
+        </w:rPr>
+      </w:pPr>
+      <w:r>
+        <w:rPr>
+          <w:rFonts w:ascii="Times New Roman" w:eastAsia="Times New Roman" w:hAnsi="Times New Roman" w:cs="Times New Roman"/>
+          <w:sz w:val="24"/>
+          <w:szCs w:val="24"/>
+          <w:lang w:val="ru-RU"/>
+        </w:rPr>
+        <w:t>Шаг 5:</w:t>
+      </w:r>
+    </w:p>
+    <w:p>
+      <w:pPr>
+        <w:spacing w:line="240" w:lineRule="auto"/>
+        <w:ind w:right="147"/>
+        <w:rPr>
+          <w:rFonts w:ascii="Times New Roman" w:eastAsia="Times New Roman" w:hAnsi="Times New Roman" w:cs="Times New Roman"/>
+          <w:sz w:val="24"/>
+          <w:szCs w:val="24"/>
+          <w:lang w:val="ru-RU"/>
+        </w:rPr>
+      </w:pPr>
       <w:bookmarkStart w:id="1" w:name="_GoBack"/>
       <w:bookmarkEnd w:id="1"/>
-    </w:p>
-    <w:p>
-      <w:pPr>
-        <w:spacing w:line="240" w:lineRule="auto"/>
-        <w:ind w:right="147"/>
-        <w:rPr>
-          <w:rFonts w:ascii="Times New Roman" w:eastAsia="Times New Roman" w:hAnsi="Times New Roman" w:cs="Times New Roman"/>
-          <w:sz w:val="24"/>
-          <w:szCs w:val="24"/>
-          <w:lang w:val="en-US"/>
-        </w:rPr>
-      </w:pPr>
-    </w:p>
-    <w:p>
-      <w:pPr>
-        <w:spacing w:line="240" w:lineRule="auto"/>
-        <w:ind w:right="147"/>
-        <w:rPr>
-          <w:rFonts w:ascii="Times New Roman" w:eastAsia="Times New Roman" w:hAnsi="Times New Roman" w:cs="Times New Roman"/>
-          <w:sz w:val="24"/>
-          <w:szCs w:val="24"/>
-          <w:lang w:val="en-US"/>
-        </w:rPr>
-      </w:pPr>
-      <w:r>
-        <w:rPr>
-          <w:noProof/>
+      <w:r>
+        <w:rPr>
+          <w:rFonts w:ascii="Times New Roman" w:eastAsia="Times New Roman" w:hAnsi="Times New Roman" w:cs="Times New Roman"/>
+          <w:sz w:val="24"/>
+          <w:szCs w:val="24"/>
+          <w:lang w:val="ru-RU"/>
+        </w:rPr>
+        <w:t xml:space="preserve">Клонирование </w:t>
+      </w:r>
+      <w:proofErr w:type="spellStart"/>
+      <w:r>
+        <w:rPr>
+          <w:rFonts w:ascii="Times New Roman" w:eastAsia="Times New Roman" w:hAnsi="Times New Roman" w:cs="Times New Roman"/>
+          <w:sz w:val="24"/>
+          <w:szCs w:val="24"/>
+          <w:lang w:val="ru-RU"/>
+        </w:rPr>
+        <w:t>репазитория</w:t>
+      </w:r>
+      <w:proofErr w:type="spellEnd"/>
+      <w:r>
+        <w:rPr>
+          <w:rFonts w:ascii="Times New Roman" w:eastAsia="Times New Roman" w:hAnsi="Times New Roman" w:cs="Times New Roman"/>
+          <w:sz w:val="24"/>
+          <w:szCs w:val="24"/>
+          <w:lang w:val="ru-RU"/>
+        </w:rPr>
+        <w:t xml:space="preserve"> на </w:t>
+      </w:r>
+      <w:proofErr w:type="spellStart"/>
+      <w:r>
+        <w:rPr>
+          <w:rFonts w:ascii="Times New Roman" w:eastAsia="Times New Roman" w:hAnsi="Times New Roman" w:cs="Times New Roman"/>
+          <w:sz w:val="24"/>
+          <w:szCs w:val="24"/>
+          <w:lang w:val="ru-RU"/>
+        </w:rPr>
+        <w:t>др..компьютер</w:t>
+      </w:r>
+      <w:proofErr w:type="spellEnd"/>
+      <w:r>
+        <w:rPr>
+          <w:rFonts w:ascii="Times New Roman" w:eastAsia="Times New Roman" w:hAnsi="Times New Roman" w:cs="Times New Roman"/>
+          <w:sz w:val="24"/>
+          <w:szCs w:val="24"/>
+          <w:lang w:val="ru-RU"/>
+        </w:rPr>
+        <w:t xml:space="preserve">: </w:t>
+      </w:r>
+      <w:r>
+        <w:rPr>
+          <w:rFonts w:ascii="Times New Roman" w:eastAsia="Times New Roman" w:hAnsi="Times New Roman" w:cs="Times New Roman"/>
+          <w:sz w:val="24"/>
+          <w:szCs w:val="24"/>
+          <w:lang w:val="ru-RU"/>
+        </w:rPr>
+        <w:br/>
+      </w:r>
+      <w:r>
+        <w:rPr>
+          <w:rFonts w:ascii="Times New Roman" w:eastAsia="Times New Roman" w:hAnsi="Times New Roman" w:cs="Times New Roman"/>
+          <w:sz w:val="24"/>
+          <w:szCs w:val="24"/>
+          <w:lang w:val="ru-RU"/>
+        </w:rPr>
+        <w:br/>
+      </w:r>
+    </w:p>
+    <w:p>
+      <w:pPr>
+        <w:spacing w:line="240" w:lineRule="auto"/>
+        <w:ind w:right="147"/>
+        <w:rPr>
+          <w:rFonts w:ascii="Times New Roman" w:eastAsia="Times New Roman" w:hAnsi="Times New Roman" w:cs="Times New Roman"/>
+          <w:sz w:val="24"/>
+          <w:szCs w:val="24"/>
+          <w:lang w:val="ru-RU"/>
+        </w:rPr>
+      </w:pPr>
+      <w:r>
+        <w:rPr>
+          <w:rFonts w:ascii="Times New Roman" w:eastAsia="Times New Roman" w:hAnsi="Times New Roman" w:cs="Times New Roman"/>
+          <w:sz w:val="24"/>
+          <w:szCs w:val="24"/>
           <w:lang w:val="ru-RU"/>
         </w:rPr>
         <w:drawing>
-          <wp:inline distT="0" distB="0" distL="0" distR="0" wp14:anchorId="4D891A20" wp14:editId="32B42F60">
-            <wp:extent cx="5733415" cy="2197100"/>
-            <wp:effectExtent l="0" t="0" r="635" b="0"/>
-            <wp:docPr id="26" name="Рисунок 26"/>
+          <wp:inline distT="0" distB="0" distL="0" distR="0" wp14:anchorId="7724637F" wp14:editId="4A0A093B">
+            <wp:extent cx="5649114" cy="1486108"/>
+            <wp:effectExtent l="0" t="0" r="0" b="0"/>
+            <wp:docPr id="14" name="Рисунок 14"/>
             <wp:cNvGraphicFramePr>
               <a:graphicFrameLocks xmlns:a="http://schemas.openxmlformats.org/drawingml/2006/main" noChangeAspect="1"/>
             </wp:cNvGraphicFramePr>
@@ -2921,7 +3056,7 @@
               <a:graphicData uri="http://schemas.openxmlformats.org/drawingml/2006/picture">
                 <pic:pic xmlns:pic="http://schemas.openxmlformats.org/drawingml/2006/picture">
                   <pic:nvPicPr>
-                    <pic:cNvPr id="1" name=""/>
+                    <pic:cNvPr id="0" name=""/>
                     <pic:cNvPicPr/>
                   </pic:nvPicPr>
                   <pic:blipFill>
@@ -2933,7 +3068,7 @@
                   <pic:spPr>
                     <a:xfrm>
                       <a:off x="0" y="0"/>
-                      <a:ext cx="5733415" cy="2197100"/>
+                      <a:ext cx="5649114" cy="1486108"/>
                     </a:xfrm>
                     <a:prstGeom prst="rect">
                       <a:avLst/>
@@ -2954,101 +3089,110 @@
           <w:rFonts w:ascii="Times New Roman" w:eastAsia="Times New Roman" w:hAnsi="Times New Roman" w:cs="Times New Roman"/>
           <w:sz w:val="24"/>
           <w:szCs w:val="24"/>
+          <w:lang w:val="ru-RU"/>
+        </w:rPr>
+      </w:pPr>
+    </w:p>
+    <w:p>
+      <w:pPr>
+        <w:spacing w:line="240" w:lineRule="auto"/>
+        <w:ind w:right="147"/>
+        <w:rPr>
+          <w:rFonts w:ascii="Times New Roman" w:eastAsia="Times New Roman" w:hAnsi="Times New Roman" w:cs="Times New Roman"/>
+          <w:sz w:val="24"/>
+          <w:szCs w:val="24"/>
+          <w:lang w:val="ru-RU"/>
+        </w:rPr>
+      </w:pPr>
+    </w:p>
+    <w:p>
+      <w:pPr>
+        <w:spacing w:line="240" w:lineRule="auto"/>
+        <w:ind w:right="147"/>
+        <w:rPr>
+          <w:rFonts w:ascii="Times New Roman" w:eastAsia="Times New Roman" w:hAnsi="Times New Roman" w:cs="Times New Roman"/>
+          <w:sz w:val="24"/>
+          <w:szCs w:val="24"/>
+          <w:lang w:val="ru-RU"/>
+        </w:rPr>
+      </w:pPr>
+    </w:p>
+    <w:p>
+      <w:pPr>
+        <w:spacing w:line="240" w:lineRule="auto"/>
+        <w:ind w:right="147"/>
+        <w:rPr>
+          <w:rFonts w:ascii="Times New Roman" w:eastAsia="Times New Roman" w:hAnsi="Times New Roman" w:cs="Times New Roman"/>
+          <w:sz w:val="24"/>
+          <w:szCs w:val="24"/>
+          <w:lang w:val="ru-RU"/>
+        </w:rPr>
+      </w:pPr>
+      <w:r>
+        <w:rPr>
+          <w:rFonts w:ascii="Times New Roman" w:eastAsia="Times New Roman" w:hAnsi="Times New Roman" w:cs="Times New Roman"/>
+          <w:sz w:val="24"/>
+          <w:szCs w:val="24"/>
+          <w:lang w:val="ru-RU"/>
+        </w:rPr>
+        <w:t xml:space="preserve">Проверка содержимого </w:t>
+      </w:r>
+      <w:proofErr w:type="spellStart"/>
+      <w:r>
+        <w:rPr>
+          <w:rFonts w:ascii="Times New Roman" w:eastAsia="Times New Roman" w:hAnsi="Times New Roman" w:cs="Times New Roman"/>
+          <w:sz w:val="24"/>
+          <w:szCs w:val="24"/>
+          <w:lang w:val="ru-RU"/>
+        </w:rPr>
+        <w:t>корн.папки</w:t>
+      </w:r>
+      <w:proofErr w:type="spellEnd"/>
+      <w:r>
+        <w:rPr>
+          <w:rFonts w:ascii="Times New Roman" w:eastAsia="Times New Roman" w:hAnsi="Times New Roman" w:cs="Times New Roman"/>
+          <w:sz w:val="24"/>
+          <w:szCs w:val="24"/>
+          <w:lang w:val="ru-RU"/>
+        </w:rPr>
+        <w:t xml:space="preserve"> после клонирования:</w:t>
+      </w:r>
+    </w:p>
+    <w:p>
+      <w:pPr>
+        <w:spacing w:line="240" w:lineRule="auto"/>
+        <w:ind w:right="147"/>
+        <w:rPr>
+          <w:rFonts w:ascii="Times New Roman" w:eastAsia="Times New Roman" w:hAnsi="Times New Roman" w:cs="Times New Roman"/>
+          <w:sz w:val="24"/>
+          <w:szCs w:val="24"/>
+          <w:lang w:val="ru-RU"/>
+        </w:rPr>
+      </w:pPr>
+    </w:p>
+    <w:p>
+      <w:pPr>
+        <w:spacing w:line="240" w:lineRule="auto"/>
+        <w:ind w:right="147"/>
+        <w:rPr>
+          <w:rFonts w:ascii="Times New Roman" w:eastAsia="Times New Roman" w:hAnsi="Times New Roman" w:cs="Times New Roman"/>
+          <w:sz w:val="24"/>
+          <w:szCs w:val="24"/>
           <w:lang w:val="en-US"/>
         </w:rPr>
       </w:pPr>
-    </w:p>
-    <w:p>
-      <w:pPr>
-        <w:spacing w:line="240" w:lineRule="auto"/>
-        <w:ind w:right="147"/>
-        <w:rPr>
-          <w:rFonts w:ascii="Times New Roman" w:eastAsia="Times New Roman" w:hAnsi="Times New Roman" w:cs="Times New Roman"/>
-          <w:sz w:val="24"/>
-          <w:szCs w:val="24"/>
-          <w:lang w:val="ru-RU"/>
-        </w:rPr>
-      </w:pPr>
-      <w:r>
-        <w:rPr>
-          <w:rFonts w:ascii="Times New Roman" w:eastAsia="Times New Roman" w:hAnsi="Times New Roman" w:cs="Times New Roman"/>
-          <w:sz w:val="24"/>
-          <w:szCs w:val="24"/>
-          <w:lang w:val="ru-RU"/>
-        </w:rPr>
-        <w:t xml:space="preserve">Клонирование </w:t>
-      </w:r>
-      <w:proofErr w:type="spellStart"/>
-      <w:r>
-        <w:rPr>
-          <w:rFonts w:ascii="Times New Roman" w:eastAsia="Times New Roman" w:hAnsi="Times New Roman" w:cs="Times New Roman"/>
-          <w:sz w:val="24"/>
-          <w:szCs w:val="24"/>
-          <w:lang w:val="ru-RU"/>
-        </w:rPr>
-        <w:t>репазитория</w:t>
-      </w:r>
-      <w:proofErr w:type="spellEnd"/>
-      <w:r>
-        <w:rPr>
-          <w:rFonts w:ascii="Times New Roman" w:eastAsia="Times New Roman" w:hAnsi="Times New Roman" w:cs="Times New Roman"/>
-          <w:sz w:val="24"/>
-          <w:szCs w:val="24"/>
-          <w:lang w:val="ru-RU"/>
-        </w:rPr>
-        <w:t xml:space="preserve"> на </w:t>
-      </w:r>
-      <w:proofErr w:type="spellStart"/>
-      <w:r>
-        <w:rPr>
-          <w:rFonts w:ascii="Times New Roman" w:eastAsia="Times New Roman" w:hAnsi="Times New Roman" w:cs="Times New Roman"/>
-          <w:sz w:val="24"/>
-          <w:szCs w:val="24"/>
-          <w:lang w:val="ru-RU"/>
-        </w:rPr>
-        <w:t>др..компьютер</w:t>
-      </w:r>
-      <w:proofErr w:type="spellEnd"/>
-      <w:r>
-        <w:rPr>
-          <w:rFonts w:ascii="Times New Roman" w:eastAsia="Times New Roman" w:hAnsi="Times New Roman" w:cs="Times New Roman"/>
-          <w:sz w:val="24"/>
-          <w:szCs w:val="24"/>
-          <w:lang w:val="ru-RU"/>
-        </w:rPr>
-        <w:t xml:space="preserve">: </w:t>
-      </w:r>
-      <w:r>
-        <w:rPr>
-          <w:rFonts w:ascii="Times New Roman" w:eastAsia="Times New Roman" w:hAnsi="Times New Roman" w:cs="Times New Roman"/>
-          <w:sz w:val="24"/>
-          <w:szCs w:val="24"/>
-          <w:lang w:val="ru-RU"/>
-        </w:rPr>
-        <w:br/>
-      </w:r>
-    </w:p>
-    <w:p>
-      <w:pPr>
-        <w:spacing w:line="240" w:lineRule="auto"/>
-        <w:ind w:right="147"/>
-        <w:rPr>
-          <w:rFonts w:ascii="Times New Roman" w:eastAsia="Times New Roman" w:hAnsi="Times New Roman" w:cs="Times New Roman"/>
-          <w:sz w:val="24"/>
-          <w:szCs w:val="24"/>
-          <w:lang w:val="ru-RU"/>
-        </w:rPr>
-      </w:pPr>
-      <w:r>
-        <w:rPr>
-          <w:noProof/>
-          <w:lang w:val="ru-RU"/>
+      <w:r>
+        <w:rPr>
+          <w:rFonts w:ascii="Times New Roman" w:eastAsia="Times New Roman" w:hAnsi="Times New Roman" w:cs="Times New Roman"/>
+          <w:sz w:val="24"/>
+          <w:szCs w:val="24"/>
+          <w:lang w:val="en-US"/>
         </w:rPr>
         <w:drawing>
-          <wp:inline distT="0" distB="0" distL="0" distR="0" wp14:anchorId="23709CFF" wp14:editId="5F05CA2F">
-            <wp:extent cx="4429125" cy="2246203"/>
-            <wp:effectExtent l="0" t="0" r="0" b="1905"/>
-            <wp:docPr id="5" name="Рисунок 5"/>
+          <wp:inline distT="0" distB="0" distL="0" distR="0" wp14:anchorId="7539A5A6" wp14:editId="5D351076">
+            <wp:extent cx="5733415" cy="1619014"/>
+            <wp:effectExtent l="0" t="0" r="635" b="635"/>
+            <wp:docPr id="15" name="Рисунок 15"/>
             <wp:cNvGraphicFramePr>
               <a:graphicFrameLocks xmlns:a="http://schemas.openxmlformats.org/drawingml/2006/main" noChangeAspect="1"/>
             </wp:cNvGraphicFramePr>
@@ -3056,7 +3200,7 @@
               <a:graphicData uri="http://schemas.openxmlformats.org/drawingml/2006/picture">
                 <pic:pic xmlns:pic="http://schemas.openxmlformats.org/drawingml/2006/picture">
                   <pic:nvPicPr>
-                    <pic:cNvPr id="1" name=""/>
+                    <pic:cNvPr id="0" name=""/>
                     <pic:cNvPicPr/>
                   </pic:nvPicPr>
                   <pic:blipFill>
@@ -3068,312 +3212,7 @@
                   <pic:spPr>
                     <a:xfrm>
                       <a:off x="0" y="0"/>
-                      <a:ext cx="4481435" cy="2272731"/>
-                    </a:xfrm>
-                    <a:prstGeom prst="rect">
-                      <a:avLst/>
-                    </a:prstGeom>
-                  </pic:spPr>
-                </pic:pic>
-              </a:graphicData>
-            </a:graphic>
-          </wp:inline>
-        </w:drawing>
-      </w:r>
-    </w:p>
-    <w:p>
-      <w:pPr>
-        <w:spacing w:line="240" w:lineRule="auto"/>
-        <w:ind w:right="147"/>
-        <w:rPr>
-          <w:rFonts w:ascii="Times New Roman" w:eastAsia="Times New Roman" w:hAnsi="Times New Roman" w:cs="Times New Roman"/>
-          <w:sz w:val="24"/>
-          <w:szCs w:val="24"/>
-          <w:lang w:val="ru-RU"/>
-        </w:rPr>
-      </w:pPr>
-    </w:p>
-    <w:p>
-      <w:pPr>
-        <w:spacing w:line="240" w:lineRule="auto"/>
-        <w:ind w:right="147"/>
-        <w:rPr>
-          <w:rFonts w:ascii="Times New Roman" w:eastAsia="Times New Roman" w:hAnsi="Times New Roman" w:cs="Times New Roman"/>
-          <w:sz w:val="24"/>
-          <w:szCs w:val="24"/>
-          <w:lang w:val="ru-RU"/>
-        </w:rPr>
-      </w:pPr>
-      <w:r>
-        <w:rPr>
-          <w:rFonts w:ascii="Times New Roman" w:eastAsia="Times New Roman" w:hAnsi="Times New Roman" w:cs="Times New Roman"/>
-          <w:sz w:val="24"/>
-          <w:szCs w:val="24"/>
-          <w:lang w:val="ru-RU"/>
-        </w:rPr>
-        <w:t xml:space="preserve">Загрузка с помощью команды </w:t>
-      </w:r>
-      <w:proofErr w:type="spellStart"/>
-      <w:r>
-        <w:rPr>
-          <w:rFonts w:ascii="Times New Roman" w:eastAsia="Times New Roman" w:hAnsi="Times New Roman" w:cs="Times New Roman"/>
-          <w:sz w:val="24"/>
-          <w:szCs w:val="24"/>
-          <w:lang w:val="en-US"/>
-        </w:rPr>
-        <w:t>git</w:t>
-      </w:r>
-      <w:proofErr w:type="spellEnd"/>
-      <w:r>
-        <w:rPr>
-          <w:rFonts w:ascii="Times New Roman" w:eastAsia="Times New Roman" w:hAnsi="Times New Roman" w:cs="Times New Roman"/>
-          <w:sz w:val="24"/>
-          <w:szCs w:val="24"/>
-          <w:lang w:val="ru-RU"/>
-        </w:rPr>
-        <w:t xml:space="preserve"> </w:t>
-      </w:r>
-      <w:r>
-        <w:rPr>
-          <w:rFonts w:ascii="Times New Roman" w:eastAsia="Times New Roman" w:hAnsi="Times New Roman" w:cs="Times New Roman"/>
-          <w:sz w:val="24"/>
-          <w:szCs w:val="24"/>
-          <w:lang w:val="en-US"/>
-        </w:rPr>
-        <w:t>clone</w:t>
-      </w:r>
-      <w:r>
-        <w:rPr>
-          <w:rFonts w:ascii="Times New Roman" w:eastAsia="Times New Roman" w:hAnsi="Times New Roman" w:cs="Times New Roman"/>
-          <w:sz w:val="24"/>
-          <w:szCs w:val="24"/>
-          <w:lang w:val="ru-RU"/>
-        </w:rPr>
-        <w:t xml:space="preserve"> </w:t>
-      </w:r>
-      <w:r>
-        <w:rPr>
-          <w:rFonts w:ascii="Times New Roman" w:eastAsia="Times New Roman" w:hAnsi="Times New Roman" w:cs="Times New Roman"/>
-          <w:sz w:val="24"/>
-          <w:szCs w:val="24"/>
-          <w:lang w:val="ru-RU"/>
-        </w:rPr>
-        <w:t xml:space="preserve">на </w:t>
-      </w:r>
-      <w:proofErr w:type="spellStart"/>
-      <w:r>
-        <w:rPr>
-          <w:rFonts w:ascii="Times New Roman" w:eastAsia="Times New Roman" w:hAnsi="Times New Roman" w:cs="Times New Roman"/>
-          <w:sz w:val="24"/>
-          <w:szCs w:val="24"/>
-          <w:lang w:val="ru-RU"/>
-        </w:rPr>
-        <w:t>др.лок</w:t>
-      </w:r>
-      <w:proofErr w:type="spellEnd"/>
-      <w:r>
-        <w:rPr>
-          <w:rFonts w:ascii="Times New Roman" w:eastAsia="Times New Roman" w:hAnsi="Times New Roman" w:cs="Times New Roman"/>
-          <w:sz w:val="24"/>
-          <w:szCs w:val="24"/>
-          <w:lang w:val="ru-RU"/>
-        </w:rPr>
-        <w:t>. компьютер:</w:t>
-      </w:r>
-      <w:r>
-        <w:rPr>
-          <w:rFonts w:ascii="Times New Roman" w:eastAsia="Times New Roman" w:hAnsi="Times New Roman" w:cs="Times New Roman"/>
-          <w:sz w:val="24"/>
-          <w:szCs w:val="24"/>
-          <w:lang w:val="ru-RU"/>
-        </w:rPr>
-        <w:br/>
-      </w:r>
-    </w:p>
-    <w:p>
-      <w:pPr>
-        <w:spacing w:line="240" w:lineRule="auto"/>
-        <w:ind w:right="147"/>
-        <w:rPr>
-          <w:rFonts w:ascii="Times New Roman" w:eastAsia="Times New Roman" w:hAnsi="Times New Roman" w:cs="Times New Roman"/>
-          <w:sz w:val="24"/>
-          <w:szCs w:val="24"/>
-          <w:lang w:val="ru-RU"/>
-        </w:rPr>
-      </w:pPr>
-      <w:r>
-        <w:rPr>
-          <w:noProof/>
-          <w:lang w:val="ru-RU"/>
-        </w:rPr>
-        <w:lastRenderedPageBreak/>
-        <w:drawing>
-          <wp:inline distT="0" distB="0" distL="0" distR="0" wp14:anchorId="3B4DBF0D" wp14:editId="30A71E41">
-            <wp:extent cx="5581650" cy="1552575"/>
-            <wp:effectExtent l="0" t="0" r="0" b="9525"/>
-            <wp:docPr id="11" name="Рисунок 11"/>
-            <wp:cNvGraphicFramePr>
-              <a:graphicFrameLocks xmlns:a="http://schemas.openxmlformats.org/drawingml/2006/main" noChangeAspect="1"/>
-            </wp:cNvGraphicFramePr>
-            <a:graphic xmlns:a="http://schemas.openxmlformats.org/drawingml/2006/main">
-              <a:graphicData uri="http://schemas.openxmlformats.org/drawingml/2006/picture">
-                <pic:pic xmlns:pic="http://schemas.openxmlformats.org/drawingml/2006/picture">
-                  <pic:nvPicPr>
-                    <pic:cNvPr id="1" name=""/>
-                    <pic:cNvPicPr/>
-                  </pic:nvPicPr>
-                  <pic:blipFill>
-                    <a:blip r:embed="rId25"/>
-                    <a:stretch>
-                      <a:fillRect/>
-                    </a:stretch>
-                  </pic:blipFill>
-                  <pic:spPr>
-                    <a:xfrm>
-                      <a:off x="0" y="0"/>
-                      <a:ext cx="5581650" cy="1552575"/>
-                    </a:xfrm>
-                    <a:prstGeom prst="rect">
-                      <a:avLst/>
-                    </a:prstGeom>
-                  </pic:spPr>
-                </pic:pic>
-              </a:graphicData>
-            </a:graphic>
-          </wp:inline>
-        </w:drawing>
-      </w:r>
-    </w:p>
-    <w:p>
-      <w:pPr>
-        <w:spacing w:line="240" w:lineRule="auto"/>
-        <w:ind w:right="147"/>
-        <w:rPr>
-          <w:rFonts w:ascii="Times New Roman" w:eastAsia="Times New Roman" w:hAnsi="Times New Roman" w:cs="Times New Roman"/>
-          <w:sz w:val="24"/>
-          <w:szCs w:val="24"/>
-          <w:lang w:val="ru-RU"/>
-        </w:rPr>
-      </w:pPr>
-    </w:p>
-    <w:p>
-      <w:pPr>
-        <w:spacing w:line="240" w:lineRule="auto"/>
-        <w:ind w:right="147"/>
-        <w:rPr>
-          <w:rFonts w:ascii="Times New Roman" w:eastAsia="Times New Roman" w:hAnsi="Times New Roman" w:cs="Times New Roman"/>
-          <w:sz w:val="24"/>
-          <w:szCs w:val="24"/>
-          <w:lang w:val="ru-RU"/>
-        </w:rPr>
-      </w:pPr>
-    </w:p>
-    <w:p>
-      <w:pPr>
-        <w:spacing w:line="240" w:lineRule="auto"/>
-        <w:ind w:right="147"/>
-        <w:rPr>
-          <w:rFonts w:ascii="Times New Roman" w:eastAsia="Times New Roman" w:hAnsi="Times New Roman" w:cs="Times New Roman"/>
-          <w:sz w:val="24"/>
-          <w:szCs w:val="24"/>
-          <w:lang w:val="ru-RU"/>
-        </w:rPr>
-      </w:pPr>
-    </w:p>
-    <w:p>
-      <w:pPr>
-        <w:spacing w:line="240" w:lineRule="auto"/>
-        <w:ind w:right="147"/>
-        <w:rPr>
-          <w:rFonts w:ascii="Times New Roman" w:eastAsia="Times New Roman" w:hAnsi="Times New Roman" w:cs="Times New Roman"/>
-          <w:sz w:val="24"/>
-          <w:szCs w:val="24"/>
-          <w:lang w:val="ru-RU"/>
-        </w:rPr>
-      </w:pPr>
-      <w:r>
-        <w:rPr>
-          <w:rFonts w:ascii="Times New Roman" w:eastAsia="Times New Roman" w:hAnsi="Times New Roman" w:cs="Times New Roman"/>
-          <w:sz w:val="24"/>
-          <w:szCs w:val="24"/>
-          <w:lang w:val="ru-RU"/>
-        </w:rPr>
-        <w:t xml:space="preserve">Проверка содержимого </w:t>
-      </w:r>
-      <w:proofErr w:type="spellStart"/>
-      <w:r>
-        <w:rPr>
-          <w:rFonts w:ascii="Times New Roman" w:eastAsia="Times New Roman" w:hAnsi="Times New Roman" w:cs="Times New Roman"/>
-          <w:sz w:val="24"/>
-          <w:szCs w:val="24"/>
-          <w:lang w:val="ru-RU"/>
-        </w:rPr>
-        <w:t>корн.папки</w:t>
-      </w:r>
-      <w:proofErr w:type="spellEnd"/>
-      <w:r>
-        <w:rPr>
-          <w:rFonts w:ascii="Times New Roman" w:eastAsia="Times New Roman" w:hAnsi="Times New Roman" w:cs="Times New Roman"/>
-          <w:sz w:val="24"/>
-          <w:szCs w:val="24"/>
-          <w:lang w:val="ru-RU"/>
-        </w:rPr>
-        <w:t xml:space="preserve"> после клонирования:</w:t>
-      </w:r>
-    </w:p>
-    <w:p>
-      <w:pPr>
-        <w:spacing w:line="240" w:lineRule="auto"/>
-        <w:ind w:right="147"/>
-        <w:rPr>
-          <w:rFonts w:ascii="Times New Roman" w:eastAsia="Times New Roman" w:hAnsi="Times New Roman" w:cs="Times New Roman"/>
-          <w:sz w:val="24"/>
-          <w:szCs w:val="24"/>
-          <w:lang w:val="ru-RU"/>
-        </w:rPr>
-      </w:pPr>
-    </w:p>
-    <w:p>
-      <w:pPr>
-        <w:spacing w:line="240" w:lineRule="auto"/>
-        <w:ind w:right="147"/>
-        <w:rPr>
-          <w:rFonts w:ascii="Times New Roman" w:eastAsia="Times New Roman" w:hAnsi="Times New Roman" w:cs="Times New Roman"/>
-          <w:sz w:val="24"/>
-          <w:szCs w:val="24"/>
-          <w:lang w:val="en-US"/>
-        </w:rPr>
-      </w:pPr>
-      <w:r>
-        <w:rPr>
-          <w:noProof/>
-          <w:lang w:val="ru-RU"/>
-        </w:rPr>
-        <w:drawing>
-          <wp:inline distT="0" distB="0" distL="0" distR="0" wp14:anchorId="29B387CD" wp14:editId="1F3921C3">
-            <wp:extent cx="5733415" cy="3824605"/>
-            <wp:effectExtent l="0" t="0" r="635" b="4445"/>
-            <wp:docPr id="12" name="Рисунок 12"/>
-            <wp:cNvGraphicFramePr>
-              <a:graphicFrameLocks xmlns:a="http://schemas.openxmlformats.org/drawingml/2006/main" noChangeAspect="1"/>
-            </wp:cNvGraphicFramePr>
-            <a:graphic xmlns:a="http://schemas.openxmlformats.org/drawingml/2006/main">
-              <a:graphicData uri="http://schemas.openxmlformats.org/drawingml/2006/picture">
-                <pic:pic xmlns:pic="http://schemas.openxmlformats.org/drawingml/2006/picture">
-                  <pic:nvPicPr>
-                    <pic:cNvPr id="1" name=""/>
-                    <pic:cNvPicPr/>
-                  </pic:nvPicPr>
-                  <pic:blipFill>
-                    <a:blip r:embed="rId26"/>
-                    <a:stretch>
-                      <a:fillRect/>
-                    </a:stretch>
-                  </pic:blipFill>
-                  <pic:spPr>
-                    <a:xfrm>
-                      <a:off x="0" y="0"/>
-                      <a:ext cx="5733415" cy="3824605"/>
+                      <a:ext cx="5733415" cy="1619014"/>
                     </a:xfrm>
                     <a:prstGeom prst="rect">
                       <a:avLst/>
@@ -4948,7 +4787,7 @@
 </file>
 
 <file path=customXml/itemProps1.xml><?xml version="1.0" encoding="utf-8"?>
-<ds:datastoreItem xmlns:ds="http://schemas.openxmlformats.org/officeDocument/2006/customXml" ds:itemID="{F330CDBE-70A9-483E-8926-E4ADE9136C5A}">
+<ds:datastoreItem xmlns:ds="http://schemas.openxmlformats.org/officeDocument/2006/customXml" ds:itemID="{E5EB230C-0E75-4161-B0DF-FA2B64451282}">
   <ds:schemaRefs>
     <ds:schemaRef ds:uri="http://schemas.openxmlformats.org/officeDocument/2006/bibliography"/>
   </ds:schemaRefs>

</xml_diff>